<commit_message>
se agreaga la descripcion de ramas y etiquetas
</commit_message>
<xml_diff>
--- a/Plan de Gestión de Configuración.docx
+++ b/Plan de Gestión de Configuración.docx
@@ -1600,21 +1600,7 @@
         <w:rPr>
           <w:lang w:val="es-GT"/>
         </w:rPr>
-        <w:t xml:space="preserve">         4.3      </w:t>
-      </w:r>
-      <w:proofErr w:type="spellStart"/>
-      <w:r>
-        <w:rPr>
-          <w:lang w:val="es-GT"/>
-        </w:rPr>
-        <w:t>MySQL</w:t>
-      </w:r>
-      <w:proofErr w:type="spellEnd"/>
-      <w:r>
-        <w:rPr>
-          <w:lang w:val="es-GT"/>
-        </w:rPr>
-        <w:t xml:space="preserve">                                                                                                                                       </w:t>
+        <w:t xml:space="preserve">         4.3      MySQL                                                                                                                                       </w:t>
       </w:r>
       <w:r>
         <w:rPr>
@@ -1830,21 +1816,7 @@
         <w:rPr>
           <w:lang w:val="es-GT"/>
         </w:rPr>
-        <w:t xml:space="preserve">         4.7      </w:t>
-      </w:r>
-      <w:proofErr w:type="spellStart"/>
-      <w:r>
-        <w:rPr>
-          <w:lang w:val="es-GT"/>
-        </w:rPr>
-        <w:t>TortoiseSVN</w:t>
-      </w:r>
-      <w:proofErr w:type="spellEnd"/>
-      <w:r>
-        <w:rPr>
-          <w:lang w:val="es-GT"/>
-        </w:rPr>
-        <w:t xml:space="preserve">                                                                                                                               </w:t>
+        <w:t xml:space="preserve">         4.7      TortoiseSVN                                                                                                                               </w:t>
       </w:r>
       <w:r>
         <w:rPr>
@@ -2311,7 +2283,6 @@
         <w:t>&lt;</w:t>
       </w:r>
       <w:proofErr w:type="spellStart"/>
-      <w:proofErr w:type="gramStart"/>
       <w:r>
         <w:rPr>
           <w:lang w:val="es-GT"/>
@@ -2319,7 +2290,6 @@
         <w:t>nombreproyecto</w:t>
       </w:r>
       <w:proofErr w:type="spellEnd"/>
-      <w:proofErr w:type="gramEnd"/>
       <w:r>
         <w:rPr>
           <w:lang w:val="es-GT"/>
@@ -2479,6 +2449,91 @@
     </w:p>
     <w:p>
       <w:pPr>
+        <w:pStyle w:val="Ttulo2"/>
+        <w:rPr>
+          <w:lang w:val="es-GT"/>
+        </w:rPr>
+      </w:pPr>
+      <w:r>
+        <w:rPr>
+          <w:lang w:val="es-GT"/>
+        </w:rPr>
+        <w:t>Ramas y etiquetas</w:t>
+      </w:r>
+    </w:p>
+    <w:p>
+      <w:pPr>
+        <w:rPr>
+          <w:lang w:val="es-GT"/>
+        </w:rPr>
+      </w:pPr>
+    </w:p>
+    <w:p>
+      <w:pPr>
+        <w:ind w:left="720"/>
+        <w:rPr>
+          <w:lang w:val="es-GT"/>
+        </w:rPr>
+      </w:pPr>
+      <w:r>
+        <w:rPr>
+          <w:lang w:val="es-GT"/>
+        </w:rPr>
+        <w:t>Se manejaran dos ramas durante el desarrollo de la aplicación</w:t>
+      </w:r>
+      <w:r>
+        <w:rPr>
+          <w:lang w:val="es-GT"/>
+        </w:rPr>
+        <w:t>, la primera orientada a desarrolladores que quieran participar en el proyecto y formen una comunidad, y la segunda la rama del desarrollo de los creadores de la aplicación.</w:t>
+      </w:r>
+    </w:p>
+    <w:p>
+      <w:pPr>
+        <w:ind w:left="720"/>
+        <w:rPr>
+          <w:lang w:val="es-GT"/>
+        </w:rPr>
+      </w:pPr>
+    </w:p>
+    <w:p>
+      <w:pPr>
+        <w:ind w:left="720"/>
+        <w:rPr>
+          <w:lang w:val="es-GT"/>
+        </w:rPr>
+      </w:pPr>
+      <w:r>
+        <w:rPr>
+          <w:lang w:val="es-GT"/>
+        </w:rPr>
+        <w:t>En cuanto a las etiquetas se manejara una etiqueta por cada versión del proyecto a la cual se le agregue una nueva función y esta se ejecute de forma correcta</w:t>
+      </w:r>
+      <w:r>
+        <w:rPr>
+          <w:lang w:val="es-GT"/>
+        </w:rPr>
+        <w:t xml:space="preserve">, es decir “n” etiquetas y cada una con </w:t>
+      </w:r>
+      <w:proofErr w:type="spellStart"/>
+      <w:r>
+        <w:rPr>
+          <w:lang w:val="es-GT"/>
+        </w:rPr>
+        <w:t>mas</w:t>
+      </w:r>
+      <w:proofErr w:type="spellEnd"/>
+      <w:r>
+        <w:rPr>
+          <w:lang w:val="es-GT"/>
+        </w:rPr>
+        <w:t xml:space="preserve"> funcionalidades que las anteriores.</w:t>
+      </w:r>
+      <w:bookmarkStart w:id="4" w:name="_GoBack"/>
+      <w:bookmarkEnd w:id="4"/>
+    </w:p>
+    <w:p>
+      <w:pPr>
         <w:ind w:left="720"/>
         <w:jc w:val="both"/>
         <w:rPr>
@@ -2612,7 +2667,6 @@
           <w:szCs w:val="24"/>
           <w:lang w:val="es-GT"/>
         </w:rPr>
-        <w:lastRenderedPageBreak/>
         <w:t>Herramientas elegidas</w:t>
       </w:r>
     </w:p>
@@ -3345,7 +3399,16 @@
                 <w:szCs w:val="24"/>
                 <w:lang w:val="es-GT"/>
               </w:rPr>
-              <w:t xml:space="preserve"> es invisible al navegador web.</w:t>
+              <w:t xml:space="preserve"> es invisible al navegador </w:t>
+            </w:r>
+            <w:r>
+              <w:rPr>
+                <w:sz w:val="24"/>
+                <w:szCs w:val="24"/>
+                <w:lang w:val="es-GT"/>
+              </w:rPr>
+              <w:lastRenderedPageBreak/>
+              <w:t>web.</w:t>
             </w:r>
           </w:p>
           <w:p>
@@ -3409,7 +3472,6 @@
           <w:noProof/>
           <w:lang w:val="es-ES" w:eastAsia="es-ES"/>
         </w:rPr>
-        <w:lastRenderedPageBreak/>
         <w:drawing>
           <wp:inline distT="0" distB="0" distL="0" distR="0" wp14:anchorId="6BA5E0E6" wp14:editId="55B1CCE4">
             <wp:extent cx="2990850" cy="2098884"/>
@@ -3695,7 +3757,6 @@
               <w:t xml:space="preserve">Sistema de base de datos relacional, desarrollada como software libre desde hace 4 años, es una de las bases de datos </w:t>
             </w:r>
             <w:proofErr w:type="spellStart"/>
-            <w:proofErr w:type="gramStart"/>
             <w:r>
               <w:rPr>
                 <w:sz w:val="24"/>
@@ -3705,7 +3766,6 @@
               <w:t>mas</w:t>
             </w:r>
             <w:proofErr w:type="spellEnd"/>
-            <w:proofErr w:type="gramEnd"/>
             <w:r>
               <w:rPr>
                 <w:sz w:val="24"/>
@@ -4063,7 +4123,6 @@
         <w:rPr>
           <w:lang w:val="es-GT"/>
         </w:rPr>
-        <w:lastRenderedPageBreak/>
         <w:t>Herramientas para pruebas:</w:t>
       </w:r>
     </w:p>
@@ -5474,7 +5533,6 @@
           <w:noProof/>
           <w:lang w:val="es-ES" w:eastAsia="es-ES"/>
         </w:rPr>
-        <w:lastRenderedPageBreak/>
         <w:drawing>
           <wp:inline distT="0" distB="0" distL="0" distR="0" wp14:anchorId="28672CA7" wp14:editId="1928C07D">
             <wp:extent cx="3810000" cy="2152650"/>
@@ -6837,6 +6895,7 @@
         <w:rPr>
           <w:lang w:val="es-GT"/>
         </w:rPr>
+        <w:lastRenderedPageBreak/>
         <w:t>Provee todas las funciones necesarias para trabajar con subversión.</w:t>
       </w:r>
     </w:p>
@@ -6873,8 +6932,8 @@
           <w:lang w:val="es-GT"/>
         </w:rPr>
       </w:pPr>
-      <w:bookmarkStart w:id="4" w:name="_Toc225277059"/>
-      <w:bookmarkStart w:id="5" w:name="_Toc240491896"/>
+      <w:bookmarkStart w:id="5" w:name="_Toc225277059"/>
+      <w:bookmarkStart w:id="6" w:name="_Toc240491896"/>
       <w:r>
         <w:rPr>
           <w:rFonts w:ascii="Bell MT" w:hAnsi="Bell MT" w:cs="Arial"/>
@@ -6883,8 +6942,8 @@
         </w:rPr>
         <w:t>Entrenamiento y Recursos</w:t>
       </w:r>
-      <w:bookmarkEnd w:id="4"/>
       <w:bookmarkEnd w:id="5"/>
+      <w:bookmarkEnd w:id="6"/>
     </w:p>
     <w:p>
       <w:pPr>
@@ -6960,7 +7019,7 @@
           <w:lang w:val="es-ES"/>
         </w:rPr>
       </w:pPr>
-      <w:bookmarkStart w:id="6" w:name="_Toc240491883"/>
+      <w:bookmarkStart w:id="7" w:name="_Toc240491883"/>
       <w:r>
         <w:rPr>
           <w:rFonts w:ascii="Bell MT" w:hAnsi="Bell MT"/>
@@ -6968,7 +7027,7 @@
         </w:rPr>
         <w:t>Organización</w:t>
       </w:r>
-      <w:bookmarkEnd w:id="6"/>
+      <w:bookmarkEnd w:id="7"/>
       <w:r>
         <w:rPr>
           <w:rFonts w:ascii="Bell MT" w:hAnsi="Bell MT"/>
@@ -7384,8 +7443,6 @@
           <w:lang w:val="es-GT"/>
         </w:rPr>
       </w:pPr>
-      <w:bookmarkStart w:id="7" w:name="_GoBack"/>
-      <w:bookmarkEnd w:id="7"/>
     </w:p>
     <w:p/>
     <w:p/>
@@ -7619,7 +7676,7 @@
               <w:noProof/>
               <w:lang w:val="es-ES"/>
             </w:rPr>
-            <w:t>11</w:t>
+            <w:t>5</w:t>
           </w:r>
           <w:r>
             <w:rPr>

</xml_diff>